<commit_message>
Update project documentation files
Revised Dokumentation.docx and G_Graef_Dokumentation_FIU25-3.pdf with the latest changes. Ensures documentation is current and reflects recent project updates.
</commit_message>
<xml_diff>
--- a/Projektmanagment/Dokumente/Dateien/Dokumentation.docx
+++ b/Projektmanagment/Dokumente/Dateien/Dokumentation.docx
@@ -5,7 +5,13 @@
     <w:sdt>
       <w:sdtPr>
         <w:rPr>
+          <w:rFonts w:eastAsiaTheme="minorHAnsi"/>
           <w:color w:val="156082" w:themeColor="accent1"/>
+          <w:kern w:val="2"/>
+          <w:sz w:val="24"/>
+          <w:szCs w:val="24"/>
+          <w:lang w:eastAsia="en-US"/>
+          <w14:ligatures w14:val="standardContextual"/>
         </w:rPr>
         <w:id w:val="-1231462572"/>
         <w:docPartObj>
@@ -161,6 +167,7 @@
             <w:dataBinding w:prefixMappings="xmlns:ns0='http://purl.org/dc/elements/1.1/' xmlns:ns1='http://schemas.openxmlformats.org/package/2006/metadata/core-properties' " w:xpath="/ns1:coreProperties[1]/ns0:subject[1]" w:storeItemID="{6C3C8BC8-F283-45AE-878A-BAB7291924A1}"/>
             <w:text/>
           </w:sdtPr>
+          <w:sdtEndPr/>
           <w:sdtContent>
             <w:p>
               <w:pPr>
@@ -200,7 +207,7 @@
             <mc:AlternateContent>
               <mc:Choice Requires="wps">
                 <w:drawing>
-                  <wp:anchor distT="0" distB="0" distL="114300" distR="114300" simplePos="0" relativeHeight="251656192" behindDoc="0" locked="0" layoutInCell="1" allowOverlap="1" wp14:anchorId="11192BA4" wp14:editId="0DABE54F">
+                  <wp:anchor distT="0" distB="0" distL="114300" distR="114300" simplePos="0" relativeHeight="251659264" behindDoc="0" locked="0" layoutInCell="1" allowOverlap="1" wp14:anchorId="11192BA4" wp14:editId="0DABE54F">
                     <wp:simplePos x="0" y="0"/>
                     <wp:positionH relativeFrom="margin">
                       <wp:align>center</wp:align>
@@ -275,6 +282,7 @@
                                     <w:calendar w:val="gregorian"/>
                                   </w:date>
                                 </w:sdtPr>
+                                <w:sdtEndPr/>
                                 <w:sdtContent>
                                   <w:p>
                                     <w:pPr>
@@ -322,6 +330,7 @@
                                     <w:dataBinding w:prefixMappings="xmlns:ns0='http://schemas.openxmlformats.org/officeDocument/2006/extended-properties' " w:xpath="/ns0:Properties[1]/ns0:Company[1]" w:storeItemID="{6668398D-A668-4E3E-A5EB-62B293D839F1}"/>
                                     <w:text/>
                                   </w:sdtPr>
+                                  <w:sdtEndPr/>
                                   <w:sdtContent>
                                     <w:r>
                                       <w:rPr>
@@ -349,21 +358,7 @@
                                       <w:rStyle w:val="Hyperlink"/>
                                       <w:color w:val="EE0000"/>
                                     </w:rPr>
-                                    <w:t>https://github.com/Plessu/Elek</w:t>
-                                  </w:r>
-                                  <w:r>
-                                    <w:rPr>
-                                      <w:rStyle w:val="Hyperlink"/>
-                                      <w:color w:val="EE0000"/>
-                                    </w:rPr>
-                                    <w:t>t</w:t>
-                                  </w:r>
-                                  <w:r>
-                                    <w:rPr>
-                                      <w:rStyle w:val="Hyperlink"/>
-                                      <w:color w:val="EE0000"/>
-                                    </w:rPr>
-                                    <w:t>rogrosshandel</w:t>
+                                    <w:t>https://github.com/Plessu/Elektrogrosshandel</w:t>
                                   </w:r>
                                 </w:hyperlink>
                               </w:p>
@@ -393,7 +388,7 @@
                     <v:stroke joinstyle="miter"/>
                     <v:path gradientshapeok="t" o:connecttype="rect"/>
                   </v:shapetype>
-                  <v:shape id="Textfeld 142" o:spid="_x0000_s1026" type="#_x0000_t202" style="position:absolute;left:0;text-align:left;margin-left:0;margin-top:0;width:516pt;height:43.9pt;z-index:251656192;visibility:visible;mso-wrap-style:square;mso-width-percent:1000;mso-height-percent:0;mso-top-percent:850;mso-wrap-distance-left:9pt;mso-wrap-distance-top:0;mso-wrap-distance-right:9pt;mso-wrap-distance-bottom:0;mso-position-horizontal:center;mso-position-horizontal-relative:margin;mso-position-vertical-relative:page;mso-width-percent:1000;mso-height-percent:0;mso-top-percent:850;mso-width-relative:margin;mso-height-relative:margin;v-text-anchor:bottom" o:gfxdata="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" filled="f" stroked="f" strokeweight=".5pt">
+                  <v:shape id="Textfeld 142" o:spid="_x0000_s1026" type="#_x0000_t202" style="position:absolute;left:0;text-align:left;margin-left:0;margin-top:0;width:516pt;height:43.9pt;z-index:251659264;visibility:visible;mso-wrap-style:square;mso-width-percent:1000;mso-height-percent:0;mso-top-percent:850;mso-wrap-distance-left:9pt;mso-wrap-distance-top:0;mso-wrap-distance-right:9pt;mso-wrap-distance-bottom:0;mso-position-horizontal:center;mso-position-horizontal-relative:margin;mso-position-vertical-relative:page;mso-width-percent:1000;mso-height-percent:0;mso-top-percent:850;mso-width-relative:margin;mso-height-relative:margin;v-text-anchor:bottom" o:gfxdata="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" filled="f" stroked="f" strokeweight=".5pt">
                     <v:textbox style="mso-fit-shape-to-text:t" inset="0,0,0,0">
                       <w:txbxContent>
                         <w:sdt>
@@ -415,6 +410,7 @@
                               <w:calendar w:val="gregorian"/>
                             </w:date>
                           </w:sdtPr>
+                          <w:sdtEndPr/>
                           <w:sdtContent>
                             <w:p>
                               <w:pPr>
@@ -462,6 +458,7 @@
                               <w:dataBinding w:prefixMappings="xmlns:ns0='http://schemas.openxmlformats.org/officeDocument/2006/extended-properties' " w:xpath="/ns0:Properties[1]/ns0:Company[1]" w:storeItemID="{6668398D-A668-4E3E-A5EB-62B293D839F1}"/>
                               <w:text/>
                             </w:sdtPr>
+                            <w:sdtEndPr/>
                             <w:sdtContent>
                               <w:r>
                                 <w:rPr>
@@ -489,21 +486,7 @@
                                 <w:rStyle w:val="Hyperlink"/>
                                 <w:color w:val="EE0000"/>
                               </w:rPr>
-                              <w:t>https://github.com/Plessu/Elek</w:t>
-                            </w:r>
-                            <w:r>
-                              <w:rPr>
-                                <w:rStyle w:val="Hyperlink"/>
-                                <w:color w:val="EE0000"/>
-                              </w:rPr>
-                              <w:t>t</w:t>
-                            </w:r>
-                            <w:r>
-                              <w:rPr>
-                                <w:rStyle w:val="Hyperlink"/>
-                                <w:color w:val="EE0000"/>
-                              </w:rPr>
-                              <w:t>rogrosshandel</w:t>
+                              <w:t>https://github.com/Plessu/Elektrogrosshandel</w:t>
                             </w:r>
                           </w:hyperlink>
                         </w:p>
@@ -601,6 +584,15 @@
     </w:sdt>
     <w:sdt>
       <w:sdtPr>
+        <w:rPr>
+          <w:rFonts w:asciiTheme="minorHAnsi" w:eastAsiaTheme="minorHAnsi" w:hAnsiTheme="minorHAnsi" w:cstheme="minorBidi"/>
+          <w:color w:val="auto"/>
+          <w:kern w:val="2"/>
+          <w:sz w:val="24"/>
+          <w:szCs w:val="24"/>
+          <w:lang w:eastAsia="en-US"/>
+          <w14:ligatures w14:val="standardContextual"/>
+        </w:rPr>
         <w:id w:val="974340159"/>
         <w:docPartObj>
           <w:docPartGallery w:val="Table of Contents"/>
@@ -609,15 +601,8 @@
       </w:sdtPr>
       <w:sdtEndPr>
         <w:rPr>
-          <w:rFonts w:asciiTheme="minorHAnsi" w:eastAsiaTheme="minorHAnsi" w:hAnsiTheme="minorHAnsi" w:cstheme="minorBidi"/>
           <w:b/>
           <w:bCs/>
-          <w:color w:val="auto"/>
-          <w:kern w:val="2"/>
-          <w:sz w:val="24"/>
-          <w:szCs w:val="24"/>
-          <w:lang w:eastAsia="en-US"/>
-          <w14:ligatures w14:val="standardContextual"/>
         </w:rPr>
       </w:sdtEndPr>
       <w:sdtContent>
@@ -2690,6 +2675,9 @@
         <w:jc w:val="center"/>
       </w:pPr>
       <w:r>
+        <w:rPr>
+          <w:noProof/>
+        </w:rPr>
         <w:drawing>
           <wp:inline distT="0" distB="0" distL="0" distR="0" wp14:anchorId="668BB7C8" wp14:editId="4714320B">
             <wp:extent cx="5666108" cy="3012305"/>
@@ -2864,6 +2852,7 @@
       <w:bookmarkStart w:id="3" w:name="_Toc216209014"/>
       <w:proofErr w:type="spellStart"/>
       <w:r>
+        <w:lastRenderedPageBreak/>
         <w:t>NuGet</w:t>
       </w:r>
       <w:proofErr w:type="spellEnd"/>
@@ -2955,7 +2944,6 @@
       </w:pPr>
       <w:bookmarkStart w:id="5" w:name="_Toc216209016"/>
       <w:r>
-        <w:lastRenderedPageBreak/>
         <w:t xml:space="preserve">Newtonsoft </w:t>
       </w:r>
       <w:proofErr w:type="spellStart"/>
@@ -2985,13 +2973,7 @@
         <w:rPr>
           <w:rStyle w:val="IntensivesZitatZchn"/>
         </w:rPr>
-        <w:t>JSON</w:t>
-      </w:r>
-      <w:r>
-        <w:rPr>
-          <w:rStyle w:val="IntensivesZitatZchn"/>
-        </w:rPr>
-        <w:t xml:space="preserve"> (auch bekannt als Json.NET) ist ein leistungsstarkes, kostenloses Open-Source-Framework für .NET, das die einfache Serialisierung und Deserialisierung von .NET-Objekten in das </w:t>
+        <w:t>JSON (auch bekannt als Json.NET) ist ein leistungsstarkes, kostenloses Open-Source-Framework für .NET, das die einfache Serialisierung und Deserialisierung von .NET-Objekten in das </w:t>
       </w:r>
       <w:hyperlink r:id="rId14" w:history="1">
         <w:r>
@@ -7486,6 +7468,9 @@
         <w:jc w:val="center"/>
       </w:pPr>
       <w:r>
+        <w:rPr>
+          <w:noProof/>
+        </w:rPr>
         <w:drawing>
           <wp:inline distT="0" distB="0" distL="0" distR="0" wp14:anchorId="7AA2727A" wp14:editId="27F1CC27">
             <wp:extent cx="4457730" cy="3388995"/>
@@ -7762,6 +7747,9 @@
         <w:ind w:left="360"/>
       </w:pPr>
       <w:r>
+        <w:rPr>
+          <w:noProof/>
+        </w:rPr>
         <w:drawing>
           <wp:inline distT="0" distB="0" distL="0" distR="0" wp14:anchorId="08C6B3C5" wp14:editId="49EB3E52">
             <wp:extent cx="5213350" cy="2498064"/>
@@ -7854,6 +7842,9 @@
         <w:jc w:val="center"/>
       </w:pPr>
       <w:r>
+        <w:rPr>
+          <w:noProof/>
+        </w:rPr>
         <w:drawing>
           <wp:inline distT="0" distB="0" distL="0" distR="0" wp14:anchorId="32ECC7CD" wp14:editId="7DB3BFBF">
             <wp:extent cx="5232400" cy="1429220"/>
@@ -7915,6 +7906,9 @@
         <w:ind w:left="709"/>
       </w:pPr>
       <w:r>
+        <w:rPr>
+          <w:noProof/>
+        </w:rPr>
         <w:drawing>
           <wp:inline distT="0" distB="0" distL="0" distR="0" wp14:anchorId="0EC32BD3" wp14:editId="7689E4E7">
             <wp:extent cx="5257800" cy="487478"/>
@@ -8024,6 +8018,9 @@
         <w:jc w:val="center"/>
       </w:pPr>
       <w:r>
+        <w:rPr>
+          <w:noProof/>
+        </w:rPr>
         <w:drawing>
           <wp:inline distT="0" distB="0" distL="0" distR="0" wp14:anchorId="40A6579A" wp14:editId="1A3372DC">
             <wp:extent cx="3714750" cy="3311009"/>
@@ -8184,6 +8181,10 @@
         <w:jc w:val="center"/>
       </w:pPr>
       <w:r>
+        <w:rPr>
+          <w:noProof/>
+        </w:rPr>
+        <w:lastRenderedPageBreak/>
         <w:drawing>
           <wp:inline distT="0" distB="0" distL="0" distR="0" wp14:anchorId="17E16813" wp14:editId="7AB9A3D8">
             <wp:extent cx="3632200" cy="3898049"/>
@@ -8227,6 +8228,9 @@
         <w:jc w:val="center"/>
       </w:pPr>
       <w:r>
+        <w:rPr>
+          <w:noProof/>
+        </w:rPr>
         <w:drawing>
           <wp:inline distT="0" distB="0" distL="0" distR="0" wp14:anchorId="21ECD294" wp14:editId="0A15E058">
             <wp:extent cx="5417516" cy="4851400"/>
@@ -8275,6 +8279,7 @@
       <w:bookmarkStart w:id="18" w:name="_Toc216209029"/>
       <w:proofErr w:type="gramStart"/>
       <w:r>
+        <w:lastRenderedPageBreak/>
         <w:t>Hardware Klasse</w:t>
       </w:r>
       <w:bookmarkEnd w:id="18"/>
@@ -8353,6 +8358,9 @@
         <w:jc w:val="center"/>
       </w:pPr>
       <w:r>
+        <w:rPr>
+          <w:noProof/>
+        </w:rPr>
         <w:drawing>
           <wp:inline distT="0" distB="0" distL="0" distR="0" wp14:anchorId="3C13C2EC" wp14:editId="548AB12A">
             <wp:extent cx="5760720" cy="5404485"/>
@@ -8452,21 +8460,16 @@
         <w:ind w:left="708"/>
       </w:pPr>
       <w:r>
+        <w:lastRenderedPageBreak/>
         <w:t xml:space="preserve">Das </w:t>
       </w:r>
       <w:proofErr w:type="gramStart"/>
       <w:r>
-        <w:t xml:space="preserve">Speichern  </w:t>
-      </w:r>
-      <w:r>
-        <w:t>der</w:t>
+        <w:t>Speichern  der</w:t>
       </w:r>
       <w:proofErr w:type="gramEnd"/>
       <w:r>
-        <w:t xml:space="preserve"> neu Erstellten Hardware</w:t>
-      </w:r>
-      <w:r>
-        <w:t xml:space="preserve"> wird dann über verschiedenen Listen in der Base Klasse übernommen.</w:t>
+        <w:t xml:space="preserve"> neu Erstellten Hardware wird dann über verschiedenen Listen in der Base Klasse übernommen.</w:t>
       </w:r>
     </w:p>
     <w:p>
@@ -8475,6 +8478,9 @@
         <w:jc w:val="center"/>
       </w:pPr>
       <w:r>
+        <w:rPr>
+          <w:noProof/>
+        </w:rPr>
         <w:drawing>
           <wp:inline distT="0" distB="0" distL="0" distR="0" wp14:anchorId="35BB11AE" wp14:editId="713EE74C">
             <wp:extent cx="5200650" cy="2089025"/>
@@ -9574,6 +9580,7 @@
           <w:sz w:val="16"/>
           <w:szCs w:val="16"/>
         </w:rPr>
+        <w:lastRenderedPageBreak/>
         <w:t>CoolingSystem</w:t>
       </w:r>
       <w:proofErr w:type="spellEnd"/>
@@ -9968,11 +9975,9 @@
       <w:r>
         <w:t xml:space="preserve"> </w:t>
       </w:r>
-      <w:proofErr w:type="spellStart"/>
-      <w:r>
-        <w:t>ünernhemen</w:t>
-      </w:r>
-      <w:proofErr w:type="spellEnd"/>
+      <w:r>
+        <w:t>übernehmen</w:t>
+      </w:r>
       <w:r>
         <w:t xml:space="preserve"> das Speichern der Hardware und Accounts. Dies </w:t>
       </w:r>
@@ -10019,6 +10024,9 @@
         <w:ind w:left="708"/>
       </w:pPr>
       <w:r>
+        <w:rPr>
+          <w:noProof/>
+        </w:rPr>
         <w:drawing>
           <wp:inline distT="0" distB="0" distL="0" distR="0" wp14:anchorId="5D96AFD9" wp14:editId="34887672">
             <wp:extent cx="5251450" cy="3685045"/>
@@ -10066,13 +10074,11 @@
       <w:r>
         <w:t xml:space="preserve">läuft </w:t>
       </w:r>
-      <w:proofErr w:type="spellStart"/>
-      <w:r>
-        <w:t>ber</w:t>
-      </w:r>
-      <w:proofErr w:type="spellEnd"/>
-      <w:r>
-        <w:t xml:space="preserve"> eine </w:t>
+      <w:r>
+        <w:t>ü</w:t>
+      </w:r>
+      <w:r>
+        <w:t xml:space="preserve">ber eine </w:t>
       </w:r>
       <w:r>
         <w:t>separate</w:t>
@@ -10085,11 +10091,9 @@
       <w:pPr>
         <w:ind w:left="708"/>
       </w:pPr>
-      <w:proofErr w:type="gramStart"/>
-      <w:r>
-        <w:t>Beim speichern</w:t>
-      </w:r>
-      <w:proofErr w:type="gramEnd"/>
+      <w:r>
+        <w:t>Beim Speichern</w:t>
+      </w:r>
       <w:r>
         <w:t xml:space="preserve"> werden </w:t>
       </w:r>
@@ -10131,6 +10135,7 @@
       </w:pPr>
       <w:bookmarkStart w:id="20" w:name="_Toc216209031"/>
       <w:r>
+        <w:lastRenderedPageBreak/>
         <w:t xml:space="preserve">Übersicht </w:t>
       </w:r>
       <w:r>
@@ -10208,6 +10213,7 @@
       </w:pPr>
       <w:bookmarkStart w:id="21" w:name="_Toc216209032"/>
       <w:r>
+        <w:lastRenderedPageBreak/>
         <w:t>Schwierigkeiten bei der Umsetzung</w:t>
       </w:r>
       <w:bookmarkEnd w:id="21"/>
@@ -10340,11 +10346,9 @@
       <w:r>
         <w:t xml:space="preserve"> wenn man mit </w:t>
       </w:r>
-      <w:proofErr w:type="spellStart"/>
-      <w:r>
-        <w:t>checks</w:t>
-      </w:r>
-      <w:proofErr w:type="spellEnd"/>
+      <w:r>
+        <w:t>Checks</w:t>
+      </w:r>
       <w:r>
         <w:t xml:space="preserve"> für Leistungs-, Sockel</w:t>
       </w:r>
@@ -10385,19 +10389,15 @@
       <w:r>
         <w:t xml:space="preserve">Die KI wurde immer dann </w:t>
       </w:r>
-      <w:proofErr w:type="gramStart"/>
-      <w:r>
-        <w:t>verwendet</w:t>
-      </w:r>
-      <w:proofErr w:type="gramEnd"/>
+      <w:r>
+        <w:t>verwendet,</w:t>
+      </w:r>
       <w:r>
         <w:t xml:space="preserve"> wenn ich viele gleiche Klassen wie z.B. all die abgeleiteten </w:t>
       </w:r>
-      <w:proofErr w:type="gramStart"/>
-      <w:r>
-        <w:t>Hardware Klassen</w:t>
-      </w:r>
-      <w:proofErr w:type="gramEnd"/>
+      <w:r>
+        <w:t>Hardware-Klassen</w:t>
+      </w:r>
       <w:r>
         <w:t xml:space="preserve">. Hierbei habe ich die Base Klasse und die erste </w:t>
       </w:r>
@@ -10413,22 +10413,18 @@
       <w:r>
         <w:t xml:space="preserve">Ebenso bei allen Add* Funktionen, diese sind jeweils </w:t>
       </w:r>
-      <w:proofErr w:type="gramStart"/>
-      <w:r>
-        <w:t>das selbe</w:t>
-      </w:r>
-      <w:proofErr w:type="gramEnd"/>
+      <w:r>
+        <w:t>dasselbe</w:t>
+      </w:r>
       <w:r>
         <w:t xml:space="preserve"> nur mit anderen </w:t>
       </w:r>
       <w:r>
         <w:t xml:space="preserve">List </w:t>
       </w:r>
-      <w:proofErr w:type="gramStart"/>
-      <w:r>
-        <w:t>Elementen</w:t>
-      </w:r>
-      <w:proofErr w:type="gramEnd"/>
+      <w:r>
+        <w:t>Elementen,</w:t>
+      </w:r>
       <w:r>
         <w:t xml:space="preserve"> die abgerufen werden.</w:t>
       </w:r>
@@ -10447,14 +10443,9 @@
       <w:r>
         <w:t xml:space="preserve"> die KI bei den Problemen mit dem Laden und Speichern sowie </w:t>
       </w:r>
-      <w:proofErr w:type="gramStart"/>
-      <w:r>
-        <w:t xml:space="preserve">beim </w:t>
-      </w:r>
-      <w:r>
-        <w:t>richtigen erstellen</w:t>
-      </w:r>
-      <w:proofErr w:type="gramEnd"/>
+      <w:r>
+        <w:t>beim richtigen Erstellen</w:t>
+      </w:r>
       <w:r>
         <w:t xml:space="preserve"> der Hash Funktion unterstützt da diese nach dem Speichern des Hashs ebenfalls Probleme verursacht hat.</w:t>
       </w:r>
@@ -10468,18 +10459,13 @@
         <w:t xml:space="preserve">Ansonsten wurde die KI </w:t>
       </w:r>
       <w:r>
-        <w:t xml:space="preserve">während des </w:t>
-      </w:r>
-      <w:proofErr w:type="spellStart"/>
-      <w:r>
-        <w:t>Codeerstellens</w:t>
-      </w:r>
-      <w:r>
-        <w:t>nur</w:t>
-      </w:r>
-      <w:proofErr w:type="spellEnd"/>
-      <w:r>
-        <w:t xml:space="preserve"> zur Codebereinigung und zum Farbschema anpassen </w:t>
+        <w:t>während des Code</w:t>
+      </w:r>
+      <w:r>
+        <w:t xml:space="preserve"> Erstellens </w:t>
+      </w:r>
+      <w:r>
+        <w:t xml:space="preserve">nur zur Codebereinigung und zum Farbschema anpassen </w:t>
       </w:r>
       <w:r>
         <w:t xml:space="preserve">genutzt. </w:t>
@@ -10510,11 +10496,9 @@
       <w:r>
         <w:t xml:space="preserve">Sowie bei der Erstellung der </w:t>
       </w:r>
-      <w:proofErr w:type="spellStart"/>
-      <w:r>
-        <w:t>dazgehörigen</w:t>
-      </w:r>
-      <w:proofErr w:type="spellEnd"/>
+      <w:r>
+        <w:t>dazugehörigen</w:t>
+      </w:r>
       <w:r>
         <w:t xml:space="preserve"> __VI (Versionsinfo) und __TO(</w:t>
       </w:r>
@@ -10549,6 +10533,7 @@
       </w:pPr>
       <w:bookmarkStart w:id="23" w:name="_Toc216209034"/>
       <w:r>
+        <w:lastRenderedPageBreak/>
         <w:t>Weiterführende Links und Dateien</w:t>
       </w:r>
       <w:bookmarkEnd w:id="23"/>
@@ -10612,7 +10597,41 @@
         <w:t xml:space="preserve"> </w:t>
       </w:r>
       <w:r>
-        <w:t>Alle arbeiten an dem Projekt sind sauber Comites und gebracht zur besseren Verfolgbarkeit der Arbeiten.</w:t>
+        <w:t xml:space="preserve">Alle arbeiten an dem Projekt sind sauber </w:t>
+      </w:r>
+      <w:proofErr w:type="spellStart"/>
+      <w:r>
+        <w:t>c</w:t>
+      </w:r>
+      <w:r>
+        <w:t>o</w:t>
+      </w:r>
+      <w:r>
+        <w:t>m</w:t>
+      </w:r>
+      <w:r>
+        <w:t>mite</w:t>
+      </w:r>
+      <w:r>
+        <w:t>d</w:t>
+      </w:r>
+      <w:proofErr w:type="spellEnd"/>
+      <w:r>
+        <w:t xml:space="preserve"> und </w:t>
+      </w:r>
+      <w:proofErr w:type="spellStart"/>
+      <w:r>
+        <w:t>gebra</w:t>
+      </w:r>
+      <w:r>
+        <w:t>n</w:t>
+      </w:r>
+      <w:r>
+        <w:t>cht</w:t>
+      </w:r>
+      <w:proofErr w:type="spellEnd"/>
+      <w:r>
+        <w:t xml:space="preserve"> zur besseren Verfolgbarkeit der Arbeiten.</w:t>
       </w:r>
     </w:p>
     <w:p>
@@ -10775,6 +10794,7 @@
           <w:dataBinding w:prefixMappings="xmlns:ns0='http://purl.org/dc/elements/1.1/' xmlns:ns1='http://schemas.openxmlformats.org/package/2006/metadata/core-properties' " w:xpath="/ns1:coreProperties[1]/ns0:creator[1]" w:storeItemID="{6C3C8BC8-F283-45AE-878A-BAB7291924A1}"/>
           <w:text/>
         </w:sdtPr>
+        <w:sdtEndPr/>
         <w:sdtContent>
           <w:tc>
             <w:tcPr>
@@ -15793,6 +15813,7 @@
   <w:style w:type="character" w:default="1" w:styleId="Absatz-Standardschriftart">
     <w:name w:val="Default Paragraph Font"/>
     <w:uiPriority w:val="1"/>
+    <w:semiHidden/>
     <w:unhideWhenUsed/>
   </w:style>
   <w:style w:type="table" w:default="1" w:styleId="NormaleTabelle">
@@ -16455,7 +16476,10 @@
   <w:rsids>
     <w:rsidRoot w:val="00BC78E3"/>
     <w:rsid w:val="00341903"/>
+    <w:rsid w:val="005F1D5B"/>
+    <w:rsid w:val="00634313"/>
     <w:rsid w:val="00BC78E3"/>
+    <w:rsid w:val="00E90283"/>
   </w:rsids>
   <m:mathPr>
     <m:mathFont m:val="Cambria Math"/>
@@ -16924,22 +16948,6 @@
       <w:color w:val="808080"/>
     </w:rPr>
   </w:style>
-  <w:style w:type="paragraph" w:customStyle="1" w:styleId="4C4B38F8B2F24329974B2535317CBFE7">
-    <w:name w:val="4C4B38F8B2F24329974B2535317CBFE7"/>
-    <w:rsid w:val="00BC78E3"/>
-  </w:style>
-  <w:style w:type="paragraph" w:customStyle="1" w:styleId="EE42467926A749899033075245E99C5C">
-    <w:name w:val="EE42467926A749899033075245E99C5C"/>
-    <w:rsid w:val="00BC78E3"/>
-  </w:style>
-  <w:style w:type="paragraph" w:customStyle="1" w:styleId="3A744CE30FD340E2AFFB13EEFAE903C9">
-    <w:name w:val="3A744CE30FD340E2AFFB13EEFAE903C9"/>
-    <w:rsid w:val="00BC78E3"/>
-  </w:style>
-  <w:style w:type="paragraph" w:customStyle="1" w:styleId="BD2894416B6641058490104D696E28B1">
-    <w:name w:val="BD2894416B6641058490104D696E28B1"/>
-    <w:rsid w:val="00BC78E3"/>
-  </w:style>
   <w:style w:type="paragraph" w:customStyle="1" w:styleId="64A4D1ACD22146A2A5CB371326606425">
     <w:name w:val="64A4D1ACD22146A2A5CB371326606425"/>
     <w:rsid w:val="00BC78E3"/>

</xml_diff>